<commit_message>
Correcção de Requisitos : Apenas deve ser implementado um separador horizontal em pról da inserção da funcionalidade "tooltip"
Fecho da Página de Requisitos
</commit_message>
<xml_diff>
--- a/Fluxo/InteraccaodapaginadeperguntascomoIDE.docx
+++ b/Fluxo/InteraccaodapaginadeperguntascomoIDE.docx
@@ -171,7 +171,10 @@
         <w:t xml:space="preserve"> </w:t>
       </w:r>
       <w:r>
-        <w:t>O ambiente IDE está dividido em dois separadores: horizontal e vertical.</w:t>
+        <w:t>O ambiente IDE contém um separador: horizontal</w:t>
+      </w:r>
+      <w:r>
+        <w:t>.</w:t>
       </w:r>
     </w:p>
     <w:p>
@@ -521,6 +524,29 @@
       <w:r>
         <w:t>Deverá ser disponibilizada a solução dos exercícios caso não tenha sido embutido uma análise do sistema tutor para esse determinado exercício. (Não há interacção entre o tutor e o utilizador em determinado exercício).</w:t>
       </w:r>
+    </w:p>
+    <w:p>
+      <w:pPr>
+        <w:pBdr>
+          <w:bottom w:val="single" w:sz="12" w:space="1" w:color="auto"/>
+        </w:pBdr>
+      </w:pPr>
+    </w:p>
+    <w:p>
+      <w:r>
+        <w:t xml:space="preserve">Página de Requisitos </w:t>
+      </w:r>
+      <w:r>
+        <w:rPr>
+          <w:b/>
+        </w:rPr>
+        <w:t xml:space="preserve">FECHADA – </w:t>
+      </w:r>
+      <w:r>
+        <w:t>data 13/05/2013</w:t>
+      </w:r>
+      <w:bookmarkStart w:id="0" w:name="_GoBack"/>
+      <w:bookmarkEnd w:id="0"/>
     </w:p>
     <w:p/>
     <w:p/>
@@ -531,11 +557,6 @@
     <w:p/>
     <w:p/>
     <w:p/>
-    <w:p/>
-    <w:p>
-      <w:bookmarkStart w:id="0" w:name="_GoBack"/>
-      <w:bookmarkEnd w:id="0"/>
-    </w:p>
     <w:sectPr>
       <w:pgSz w:w="11906" w:h="16838"/>
       <w:pgMar w:top="1417" w:right="1701" w:bottom="1417" w:left="1701" w:header="708" w:footer="708" w:gutter="0"/>

</xml_diff>